<commit_message>
Zeitblätter auf Stand gebracht, Projektplan Zeiten eingetragen
</commit_message>
<xml_diff>
--- a/Protokolle/KW 41/Teammeeting 12.10.docx
+++ b/Protokolle/KW 41/Teammeeting 12.10.docx
@@ -1,6 +1,6 @@
 
 <file path=word/document.xml><?xml version="1.0" encoding="utf-8"?>
-<w:document xmlns:wpc="http://schemas.microsoft.com/office/word/2010/wordprocessingCanvas" xmlns:mo="http://schemas.microsoft.com/office/mac/office/2008/main" xmlns:mc="http://schemas.openxmlformats.org/markup-compatibility/2006" xmlns:mv="urn:schemas-microsoft-com:mac:vml" xmlns:o="urn:schemas-microsoft-com:office:office" xmlns:r="http://schemas.openxmlformats.org/officeDocument/2006/relationships" xmlns:m="http://schemas.openxmlformats.org/officeDocument/2006/math" xmlns:v="urn:schemas-microsoft-com:vml" xmlns:wp14="http://schemas.microsoft.com/office/word/2010/wordprocessingDrawing" xmlns:wp="http://schemas.openxmlformats.org/drawingml/2006/wordprocessingDrawing" xmlns:w10="urn:schemas-microsoft-com:office:word" xmlns:w="http://schemas.openxmlformats.org/wordprocessingml/2006/main" xmlns:w14="http://schemas.microsoft.com/office/word/2010/wordml" xmlns:w15="http://schemas.microsoft.com/office/word/2012/wordml" xmlns:wpg="http://schemas.microsoft.com/office/word/2010/wordprocessingGroup" xmlns:wpi="http://schemas.microsoft.com/office/word/2010/wordprocessingInk" xmlns:wne="http://schemas.microsoft.com/office/word/2006/wordml" xmlns:wps="http://schemas.microsoft.com/office/word/2010/wordprocessingShape" mc:Ignorable="w14 w15 wp14">
+<w:document xmlns:wpc="http://schemas.microsoft.com/office/word/2010/wordprocessingCanvas" xmlns:cx="http://schemas.microsoft.com/office/drawing/2014/chartex" xmlns:cx1="http://schemas.microsoft.com/office/drawing/2015/9/8/chartex" xmlns:cx2="http://schemas.microsoft.com/office/drawing/2015/10/21/chartex" xmlns:mc="http://schemas.openxmlformats.org/markup-compatibility/2006" xmlns:o="urn:schemas-microsoft-com:office:office" xmlns:r="http://schemas.openxmlformats.org/officeDocument/2006/relationships" xmlns:m="http://schemas.openxmlformats.org/officeDocument/2006/math" xmlns:v="urn:schemas-microsoft-com:vml" xmlns:wp14="http://schemas.microsoft.com/office/word/2010/wordprocessingDrawing" xmlns:wp="http://schemas.openxmlformats.org/drawingml/2006/wordprocessingDrawing" xmlns:w10="urn:schemas-microsoft-com:office:word" xmlns:w="http://schemas.openxmlformats.org/wordprocessingml/2006/main" xmlns:w14="http://schemas.microsoft.com/office/word/2010/wordml" xmlns:w15="http://schemas.microsoft.com/office/word/2012/wordml" xmlns:w16se="http://schemas.microsoft.com/office/word/2015/wordml/symex" xmlns:wpg="http://schemas.microsoft.com/office/word/2010/wordprocessingGroup" xmlns:wpi="http://schemas.microsoft.com/office/word/2010/wordprocessingInk" xmlns:wne="http://schemas.microsoft.com/office/word/2006/wordml" xmlns:wps="http://schemas.microsoft.com/office/word/2010/wordprocessingShape" mc:Ignorable="w14 w15 w16se wp14">
   <w:body>
     <w:tbl>
       <w:tblPr>
@@ -39,7 +39,7 @@
           </w:tcPr>
           <w:p>
             <w:pPr>
-              <w:pStyle w:val="Heading1"/>
+              <w:pStyle w:val="berschrift1"/>
             </w:pPr>
             <w:r>
               <w:t>TEAMMEETING</w:t>
@@ -67,7 +67,7 @@
           </w:tcPr>
           <w:p>
             <w:pPr>
-              <w:pStyle w:val="Heading1"/>
+              <w:pStyle w:val="berschrift1"/>
             </w:pPr>
             <w:r>
               <w:tab/>
@@ -348,26 +348,10 @@
           </w:tcPr>
           <w:p>
             <w:r>
-              <w:t xml:space="preserve">Tobias </w:t>
-            </w:r>
-            <w:proofErr w:type="spellStart"/>
-            <w:r>
-              <w:t>Breuß</w:t>
-            </w:r>
-            <w:proofErr w:type="spellEnd"/>
-            <w:r>
-              <w:t>, Jim Fr</w:t>
-            </w:r>
-            <w:r>
-              <w:t xml:space="preserve">ey, Thomas </w:t>
-            </w:r>
-            <w:proofErr w:type="spellStart"/>
-            <w:r>
-              <w:t>Rienößl</w:t>
-            </w:r>
-            <w:proofErr w:type="spellEnd"/>
-            <w:r>
-              <w:t xml:space="preserve"> und Ursus Schneider</w:t>
+              <w:t>Tobias Breuß, Jim Fr</w:t>
+            </w:r>
+            <w:r>
+              <w:t>ey, Thomas Rienößl und Ursus Schneider</w:t>
             </w:r>
           </w:p>
         </w:tc>
@@ -392,7 +376,7 @@
           </w:tcPr>
           <w:p>
             <w:pPr>
-              <w:pStyle w:val="Heading2"/>
+              <w:pStyle w:val="berschrift2"/>
             </w:pPr>
             <w:bookmarkStart w:id="0" w:name="MinuteTopic"/>
             <w:r>
@@ -471,15 +455,7 @@
           </w:tcPr>
           <w:p>
             <w:r>
-              <w:t xml:space="preserve">S1 hoch </w:t>
-            </w:r>
-            <w:proofErr w:type="spellStart"/>
-            <w:r>
-              <w:t>Prio</w:t>
-            </w:r>
-            <w:proofErr w:type="spellEnd"/>
-            <w:r>
-              <w:t xml:space="preserve"> bis Weinachten</w:t>
+              <w:t>S1 hoch Prio bis Weinachten</w:t>
             </w:r>
           </w:p>
         </w:tc>
@@ -668,15 +644,7 @@
           </w:tcPr>
           <w:p>
             <w:r>
-              <w:t xml:space="preserve">Tobias: </w:t>
-            </w:r>
-            <w:proofErr w:type="spellStart"/>
-            <w:r>
-              <w:t>Gyro</w:t>
-            </w:r>
-            <w:proofErr w:type="spellEnd"/>
-            <w:r>
-              <w:t xml:space="preserve"> läuft mit </w:t>
+              <w:t xml:space="preserve">Tobias: Gyro läuft mit </w:t>
             </w:r>
             <w:r>
               <w:t>Ausgabe</w:t>
@@ -704,21 +672,8 @@
             <w:r>
               <w:t xml:space="preserve">Ursus: </w:t>
             </w:r>
-            <w:proofErr w:type="spellStart"/>
-            <w:r>
-              <w:t>VMWare</w:t>
-            </w:r>
-            <w:proofErr w:type="spellEnd"/>
-            <w:r>
-              <w:t xml:space="preserve"> </w:t>
-            </w:r>
-            <w:proofErr w:type="spellStart"/>
-            <w:r>
-              <w:t>image</w:t>
-            </w:r>
-            <w:proofErr w:type="spellEnd"/>
-            <w:r>
-              <w:t xml:space="preserve"> vorbereitet</w:t>
+            <w:r>
+              <w:t>VMWare image vorbereitet</w:t>
             </w:r>
           </w:p>
           <w:p>
@@ -939,23 +894,7 @@
           </w:tcPr>
           <w:p>
             <w:r>
-              <w:t xml:space="preserve">Tobias: Projekt </w:t>
-            </w:r>
-            <w:proofErr w:type="spellStart"/>
-            <w:r>
-              <w:t>AlienSocke</w:t>
-            </w:r>
-            <w:proofErr w:type="spellEnd"/>
-            <w:r>
-              <w:t xml:space="preserve"> erstellen, </w:t>
-            </w:r>
-            <w:proofErr w:type="spellStart"/>
-            <w:r>
-              <w:t>Gyro</w:t>
-            </w:r>
-            <w:proofErr w:type="spellEnd"/>
-            <w:r>
-              <w:t xml:space="preserve"> einbauen / ausbauen</w:t>
+              <w:t>Tobias: Projekt AlienSocke erstellen, Gyro einbauen / ausbauen</w:t>
             </w:r>
           </w:p>
           <w:p>
@@ -974,51 +913,55 @@
               <w:t>Ursus: DMX</w:t>
             </w:r>
             <w:r>
-              <w:t xml:space="preserve"> Kommunikation</w:t>
+              <w:t xml:space="preserve"> Kommunikation erste schritte</w:t>
+            </w:r>
+          </w:p>
+          <w:p>
+            <w:r>
+              <w:t>Thomas:</w:t>
+            </w:r>
+            <w:r>
+              <w:t xml:space="preserve"> Server erste Schritte</w:t>
+            </w:r>
+          </w:p>
+        </w:tc>
+      </w:tr>
+      <w:tr>
+        <w:trPr>
+          <w:trHeight w:val="360"/>
+          <w:jc w:val="center"/>
+        </w:trPr>
+        <w:tc>
+          <w:tcPr>
+            <w:tcW w:w="9362" w:type="dxa"/>
+            <w:gridSpan w:val="2"/>
+            <w:tcBorders>
+              <w:top w:val="single" w:sz="4" w:space="0" w:color="C0C0C0"/>
+              <w:left w:val="single" w:sz="4" w:space="0" w:color="C0C0C0"/>
+              <w:bottom w:val="single" w:sz="12" w:space="0" w:color="999999"/>
+              <w:right w:val="single" w:sz="4" w:space="0" w:color="C0C0C0"/>
+            </w:tcBorders>
+            <w:shd w:val="clear" w:color="auto" w:fill="auto"/>
+            <w:vAlign w:val="center"/>
+          </w:tcPr>
+          <w:p>
+            <w:r>
+              <w:t>Antenne: Wird mit Patrik morge</w:t>
+            </w:r>
+            <w:r>
+              <w:t xml:space="preserve">n besprochen, Email ging heute </w:t>
+            </w:r>
+            <w:r>
+              <w:t>ra</w:t>
+            </w:r>
+            <w:r>
+              <w:t>u</w:t>
             </w:r>
             <w:bookmarkStart w:id="3" w:name="_GoBack"/>
             <w:bookmarkEnd w:id="3"/>
             <w:r>
-              <w:t xml:space="preserve"> erste schritte</w:t>
-            </w:r>
-          </w:p>
-          <w:p>
-            <w:r>
-              <w:t>Thomas:</w:t>
-            </w:r>
-            <w:r>
-              <w:t xml:space="preserve"> Server erste Schritte</w:t>
-            </w:r>
-          </w:p>
-        </w:tc>
-      </w:tr>
-      <w:tr>
-        <w:trPr>
-          <w:trHeight w:val="360"/>
-          <w:jc w:val="center"/>
-        </w:trPr>
-        <w:tc>
-          <w:tcPr>
-            <w:tcW w:w="9362" w:type="dxa"/>
-            <w:gridSpan w:val="2"/>
-            <w:tcBorders>
-              <w:top w:val="single" w:sz="4" w:space="0" w:color="C0C0C0"/>
-              <w:left w:val="single" w:sz="4" w:space="0" w:color="C0C0C0"/>
-              <w:bottom w:val="single" w:sz="12" w:space="0" w:color="999999"/>
-              <w:right w:val="single" w:sz="4" w:space="0" w:color="C0C0C0"/>
-            </w:tcBorders>
-            <w:shd w:val="clear" w:color="auto" w:fill="auto"/>
-            <w:vAlign w:val="center"/>
-          </w:tcPr>
-          <w:p>
-            <w:r>
-              <w:t xml:space="preserve">Antenne: Wird mit Patrik morgen besprochen, Email ging heute </w:t>
-            </w:r>
-            <w:proofErr w:type="spellStart"/>
-            <w:r>
-              <w:t>dras</w:t>
-            </w:r>
-            <w:proofErr w:type="spellEnd"/>
+              <w:t>s</w:t>
+            </w:r>
           </w:p>
         </w:tc>
       </w:tr>
@@ -2038,7 +1981,7 @@
           </w:tcPr>
           <w:p>
             <w:pPr>
-              <w:pStyle w:val="Heading1"/>
+              <w:pStyle w:val="berschrift1"/>
             </w:pPr>
             <w:r>
               <w:t>[Schriftführer]</w:t>
@@ -2059,7 +2002,7 @@
 </file>
 
 <file path=word/styles.xml><?xml version="1.0" encoding="utf-8"?>
-<w:styles xmlns:mc="http://schemas.openxmlformats.org/markup-compatibility/2006" xmlns:r="http://schemas.openxmlformats.org/officeDocument/2006/relationships" xmlns:w="http://schemas.openxmlformats.org/wordprocessingml/2006/main" xmlns:w14="http://schemas.microsoft.com/office/word/2010/wordml" xmlns:w15="http://schemas.microsoft.com/office/word/2012/wordml" mc:Ignorable="w14 w15">
+<w:styles xmlns:mc="http://schemas.openxmlformats.org/markup-compatibility/2006" xmlns:r="http://schemas.openxmlformats.org/officeDocument/2006/relationships" xmlns:w="http://schemas.openxmlformats.org/wordprocessingml/2006/main" xmlns:w14="http://schemas.microsoft.com/office/word/2010/wordml" xmlns:w15="http://schemas.microsoft.com/office/word/2012/wordml" xmlns:w16se="http://schemas.microsoft.com/office/word/2015/wordml/symex" mc:Ignorable="w14 w15 w16se">
   <w:docDefaults>
     <w:rPrDefault>
       <w:rPr>
@@ -2069,7 +2012,7 @@
     </w:rPrDefault>
     <w:pPrDefault/>
   </w:docDefaults>
-  <w:latentStyles w:defLockedState="0" w:defUIPriority="0" w:defSemiHidden="0" w:defUnhideWhenUsed="0" w:defQFormat="0" w:count="382">
+  <w:latentStyles w:defLockedState="0" w:defUIPriority="0" w:defSemiHidden="0" w:defUnhideWhenUsed="0" w:defQFormat="0" w:count="372">
     <w:lsdException w:name="Normal" w:qFormat="1"/>
     <w:lsdException w:name="heading 1" w:uiPriority="9" w:qFormat="1"/>
     <w:lsdException w:name="heading 2" w:uiPriority="9" w:qFormat="1"/>
@@ -2129,15 +2072,6 @@
     <w:lsdException w:name="Table Web 2" w:semiHidden="1" w:unhideWhenUsed="1"/>
     <w:lsdException w:name="Table Web 3" w:semiHidden="1" w:unhideWhenUsed="1"/>
     <w:lsdException w:name="Table Theme" w:semiHidden="1" w:unhideWhenUsed="1"/>
-    <w:lsdException w:name="Note Level 1" w:semiHidden="1" w:uiPriority="99" w:unhideWhenUsed="1"/>
-    <w:lsdException w:name="Note Level 2" w:semiHidden="1" w:uiPriority="99" w:unhideWhenUsed="1"/>
-    <w:lsdException w:name="Note Level 3" w:semiHidden="1" w:uiPriority="99" w:unhideWhenUsed="1"/>
-    <w:lsdException w:name="Note Level 4" w:semiHidden="1" w:uiPriority="99" w:unhideWhenUsed="1"/>
-    <w:lsdException w:name="Note Level 5" w:semiHidden="1" w:uiPriority="99" w:unhideWhenUsed="1"/>
-    <w:lsdException w:name="Note Level 6" w:semiHidden="1" w:uiPriority="99" w:unhideWhenUsed="1"/>
-    <w:lsdException w:name="Note Level 7" w:semiHidden="1" w:uiPriority="99" w:unhideWhenUsed="1"/>
-    <w:lsdException w:name="Note Level 8" w:semiHidden="1" w:uiPriority="99" w:unhideWhenUsed="1"/>
-    <w:lsdException w:name="Note Level 9" w:semiHidden="1" w:uiPriority="99" w:unhideWhenUsed="1"/>
     <w:lsdException w:name="Placeholder Text" w:semiHidden="1" w:uiPriority="99"/>
     <w:lsdException w:name="No Spacing" w:uiPriority="1" w:qFormat="1"/>
     <w:lsdException w:name="Light Shading" w:uiPriority="60"/>
@@ -2354,9 +2288,8 @@
     <w:lsdException w:name="List Table 6 Colorful Accent 6" w:uiPriority="51"/>
     <w:lsdException w:name="List Table 7 Colorful Accent 6" w:uiPriority="52"/>
     <w:lsdException w:name="Mention" w:semiHidden="1" w:uiPriority="99" w:unhideWhenUsed="1"/>
-    <w:lsdException w:name="Smart Hyperlink" w:semiHidden="1" w:uiPriority="99" w:unhideWhenUsed="1"/>
   </w:latentStyles>
-  <w:style w:type="paragraph" w:default="1" w:styleId="Normal">
+  <w:style w:type="paragraph" w:default="1" w:styleId="Standard">
     <w:name w:val="Normal"/>
     <w:qFormat/>
     <w:rsid w:val="00313D5C"/>
@@ -2367,11 +2300,11 @@
       <w:lang w:val="de-DE" w:eastAsia="de-DE"/>
     </w:rPr>
   </w:style>
-  <w:style w:type="paragraph" w:styleId="Heading1">
+  <w:style w:type="paragraph" w:styleId="berschrift1">
     <w:name w:val="heading 1"/>
-    <w:basedOn w:val="Normal"/>
-    <w:next w:val="Normal"/>
-    <w:link w:val="Heading1Char"/>
+    <w:basedOn w:val="Standard"/>
+    <w:next w:val="Standard"/>
+    <w:link w:val="berschrift1Zchn"/>
     <w:uiPriority w:val="9"/>
     <w:qFormat/>
     <w:rsid w:val="00313D5C"/>
@@ -2394,11 +2327,11 @@
       <w:szCs w:val="22"/>
     </w:rPr>
   </w:style>
-  <w:style w:type="paragraph" w:styleId="Heading2">
+  <w:style w:type="paragraph" w:styleId="berschrift2">
     <w:name w:val="heading 2"/>
-    <w:basedOn w:val="Normal"/>
-    <w:next w:val="Normal"/>
-    <w:link w:val="Heading2Char"/>
+    <w:basedOn w:val="Standard"/>
+    <w:next w:val="Standard"/>
+    <w:link w:val="berschrift2Zchn"/>
     <w:uiPriority w:val="9"/>
     <w:unhideWhenUsed/>
     <w:qFormat/>
@@ -2419,11 +2352,11 @@
       <w:spacing w:val="15"/>
     </w:rPr>
   </w:style>
-  <w:style w:type="paragraph" w:styleId="Heading3">
+  <w:style w:type="paragraph" w:styleId="berschrift3">
     <w:name w:val="heading 3"/>
-    <w:basedOn w:val="Normal"/>
-    <w:next w:val="Normal"/>
-    <w:link w:val="Heading3Char"/>
+    <w:basedOn w:val="Standard"/>
+    <w:next w:val="Standard"/>
+    <w:link w:val="berschrift3Zchn"/>
     <w:uiPriority w:val="9"/>
     <w:unhideWhenUsed/>
     <w:qFormat/>
@@ -2441,11 +2374,11 @@
       <w:spacing w:val="15"/>
     </w:rPr>
   </w:style>
-  <w:style w:type="paragraph" w:styleId="Heading4">
+  <w:style w:type="paragraph" w:styleId="berschrift4">
     <w:name w:val="heading 4"/>
-    <w:basedOn w:val="Normal"/>
-    <w:next w:val="Normal"/>
-    <w:link w:val="Heading4Char"/>
+    <w:basedOn w:val="Standard"/>
+    <w:next w:val="Standard"/>
+    <w:link w:val="berschrift4Zchn"/>
     <w:uiPriority w:val="9"/>
     <w:unhideWhenUsed/>
     <w:qFormat/>
@@ -2463,11 +2396,11 @@
       <w:spacing w:val="10"/>
     </w:rPr>
   </w:style>
-  <w:style w:type="paragraph" w:styleId="Heading5">
+  <w:style w:type="paragraph" w:styleId="berschrift5">
     <w:name w:val="heading 5"/>
-    <w:basedOn w:val="Normal"/>
-    <w:next w:val="Normal"/>
-    <w:link w:val="Heading5Char"/>
+    <w:basedOn w:val="Standard"/>
+    <w:next w:val="Standard"/>
+    <w:link w:val="berschrift5Zchn"/>
     <w:uiPriority w:val="9"/>
     <w:unhideWhenUsed/>
     <w:qFormat/>
@@ -2485,11 +2418,11 @@
       <w:spacing w:val="10"/>
     </w:rPr>
   </w:style>
-  <w:style w:type="paragraph" w:styleId="Heading6">
+  <w:style w:type="paragraph" w:styleId="berschrift6">
     <w:name w:val="heading 6"/>
-    <w:basedOn w:val="Normal"/>
-    <w:next w:val="Normal"/>
-    <w:link w:val="Heading6Char"/>
+    <w:basedOn w:val="Standard"/>
+    <w:next w:val="Standard"/>
+    <w:link w:val="berschrift6Zchn"/>
     <w:uiPriority w:val="9"/>
     <w:semiHidden/>
     <w:unhideWhenUsed/>
@@ -2508,11 +2441,11 @@
       <w:spacing w:val="10"/>
     </w:rPr>
   </w:style>
-  <w:style w:type="paragraph" w:styleId="Heading7">
+  <w:style w:type="paragraph" w:styleId="berschrift7">
     <w:name w:val="heading 7"/>
-    <w:basedOn w:val="Normal"/>
-    <w:next w:val="Normal"/>
-    <w:link w:val="Heading7Char"/>
+    <w:basedOn w:val="Standard"/>
+    <w:next w:val="Standard"/>
+    <w:link w:val="berschrift7Zchn"/>
     <w:uiPriority w:val="9"/>
     <w:semiHidden/>
     <w:unhideWhenUsed/>
@@ -2528,11 +2461,11 @@
       <w:spacing w:val="10"/>
     </w:rPr>
   </w:style>
-  <w:style w:type="paragraph" w:styleId="Heading8">
+  <w:style w:type="paragraph" w:styleId="berschrift8">
     <w:name w:val="heading 8"/>
-    <w:basedOn w:val="Normal"/>
-    <w:next w:val="Normal"/>
-    <w:link w:val="Heading8Char"/>
+    <w:basedOn w:val="Standard"/>
+    <w:next w:val="Standard"/>
+    <w:link w:val="berschrift8Zchn"/>
     <w:uiPriority w:val="9"/>
     <w:semiHidden/>
     <w:unhideWhenUsed/>
@@ -2549,11 +2482,11 @@
       <w:szCs w:val="18"/>
     </w:rPr>
   </w:style>
-  <w:style w:type="paragraph" w:styleId="Heading9">
+  <w:style w:type="paragraph" w:styleId="berschrift9">
     <w:name w:val="heading 9"/>
-    <w:basedOn w:val="Normal"/>
-    <w:next w:val="Normal"/>
-    <w:link w:val="Heading9Char"/>
+    <w:basedOn w:val="Standard"/>
+    <w:next w:val="Standard"/>
+    <w:link w:val="berschrift9Zchn"/>
     <w:uiPriority w:val="9"/>
     <w:semiHidden/>
     <w:unhideWhenUsed/>
@@ -2572,13 +2505,13 @@
       <w:szCs w:val="18"/>
     </w:rPr>
   </w:style>
-  <w:style w:type="character" w:default="1" w:styleId="DefaultParagraphFont">
+  <w:style w:type="character" w:default="1" w:styleId="Absatz-Standardschriftart">
     <w:name w:val="Default Paragraph Font"/>
     <w:uiPriority w:val="1"/>
     <w:semiHidden/>
     <w:unhideWhenUsed/>
   </w:style>
-  <w:style w:type="table" w:default="1" w:styleId="TableNormal">
+  <w:style w:type="table" w:default="1" w:styleId="NormaleTabelle">
     <w:name w:val="Normal Table"/>
     <w:uiPriority w:val="99"/>
     <w:semiHidden/>
@@ -2593,20 +2526,20 @@
       </w:tblCellMar>
     </w:tblPr>
   </w:style>
-  <w:style w:type="numbering" w:default="1" w:styleId="NoList">
+  <w:style w:type="numbering" w:default="1" w:styleId="KeineListe">
     <w:name w:val="No List"/>
     <w:uiPriority w:val="99"/>
     <w:semiHidden/>
     <w:unhideWhenUsed/>
   </w:style>
-  <w:style w:type="paragraph" w:styleId="BalloonText">
+  <w:style w:type="paragraph" w:styleId="Sprechblasentext">
     <w:name w:val="Balloon Text"/>
-    <w:basedOn w:val="Normal"/>
+    <w:basedOn w:val="Standard"/>
     <w:semiHidden/>
   </w:style>
   <w:style w:type="paragraph" w:customStyle="1" w:styleId="berschriftinGrobuchstaben">
     <w:name w:val="Überschrift in Großbuchstaben"/>
-    <w:basedOn w:val="Normal"/>
+    <w:basedOn w:val="Standard"/>
     <w:rPr>
       <w:b/>
       <w:caps/>
@@ -2634,9 +2567,9 @@
       </w:tblCellMar>
     </w:tblPr>
   </w:style>
-  <w:style w:type="character" w:customStyle="1" w:styleId="Heading1Char">
-    <w:name w:val="Heading 1 Char"/>
-    <w:link w:val="Heading1"/>
+  <w:style w:type="character" w:customStyle="1" w:styleId="berschrift1Zchn">
+    <w:name w:val="Überschrift 1 Zchn"/>
+    <w:link w:val="berschrift1"/>
     <w:uiPriority w:val="9"/>
     <w:rsid w:val="00313D5C"/>
     <w:rPr>
@@ -2648,9 +2581,9 @@
       <w:shd w:val="clear" w:color="auto" w:fill="5B9BD5"/>
     </w:rPr>
   </w:style>
-  <w:style w:type="character" w:customStyle="1" w:styleId="Heading2Char">
-    <w:name w:val="Heading 2 Char"/>
-    <w:link w:val="Heading2"/>
+  <w:style w:type="character" w:customStyle="1" w:styleId="berschrift2Zchn">
+    <w:name w:val="Überschrift 2 Zchn"/>
+    <w:link w:val="berschrift2"/>
     <w:uiPriority w:val="9"/>
     <w:rsid w:val="00313D5C"/>
     <w:rPr>
@@ -2659,9 +2592,9 @@
       <w:shd w:val="clear" w:color="auto" w:fill="DEEAF6"/>
     </w:rPr>
   </w:style>
-  <w:style w:type="character" w:customStyle="1" w:styleId="Heading3Char">
-    <w:name w:val="Heading 3 Char"/>
-    <w:link w:val="Heading3"/>
+  <w:style w:type="character" w:customStyle="1" w:styleId="berschrift3Zchn">
+    <w:name w:val="Überschrift 3 Zchn"/>
+    <w:link w:val="berschrift3"/>
     <w:uiPriority w:val="9"/>
     <w:rsid w:val="00313D5C"/>
     <w:rPr>
@@ -2670,9 +2603,9 @@
       <w:spacing w:val="15"/>
     </w:rPr>
   </w:style>
-  <w:style w:type="character" w:customStyle="1" w:styleId="Heading4Char">
-    <w:name w:val="Heading 4 Char"/>
-    <w:link w:val="Heading4"/>
+  <w:style w:type="character" w:customStyle="1" w:styleId="berschrift4Zchn">
+    <w:name w:val="Überschrift 4 Zchn"/>
+    <w:link w:val="berschrift4"/>
     <w:uiPriority w:val="9"/>
     <w:rsid w:val="00313D5C"/>
     <w:rPr>
@@ -2681,9 +2614,9 @@
       <w:spacing w:val="10"/>
     </w:rPr>
   </w:style>
-  <w:style w:type="character" w:customStyle="1" w:styleId="Heading5Char">
-    <w:name w:val="Heading 5 Char"/>
-    <w:link w:val="Heading5"/>
+  <w:style w:type="character" w:customStyle="1" w:styleId="berschrift5Zchn">
+    <w:name w:val="Überschrift 5 Zchn"/>
+    <w:link w:val="berschrift5"/>
     <w:uiPriority w:val="9"/>
     <w:rsid w:val="00313D5C"/>
     <w:rPr>
@@ -2692,9 +2625,9 @@
       <w:spacing w:val="10"/>
     </w:rPr>
   </w:style>
-  <w:style w:type="character" w:customStyle="1" w:styleId="Heading6Char">
-    <w:name w:val="Heading 6 Char"/>
-    <w:link w:val="Heading6"/>
+  <w:style w:type="character" w:customStyle="1" w:styleId="berschrift6Zchn">
+    <w:name w:val="Überschrift 6 Zchn"/>
+    <w:link w:val="berschrift6"/>
     <w:uiPriority w:val="9"/>
     <w:semiHidden/>
     <w:rsid w:val="00313D5C"/>
@@ -2704,9 +2637,9 @@
       <w:spacing w:val="10"/>
     </w:rPr>
   </w:style>
-  <w:style w:type="character" w:customStyle="1" w:styleId="Heading7Char">
-    <w:name w:val="Heading 7 Char"/>
-    <w:link w:val="Heading7"/>
+  <w:style w:type="character" w:customStyle="1" w:styleId="berschrift7Zchn">
+    <w:name w:val="Überschrift 7 Zchn"/>
+    <w:link w:val="berschrift7"/>
     <w:uiPriority w:val="9"/>
     <w:semiHidden/>
     <w:rsid w:val="00313D5C"/>
@@ -2716,9 +2649,9 @@
       <w:spacing w:val="10"/>
     </w:rPr>
   </w:style>
-  <w:style w:type="character" w:customStyle="1" w:styleId="Heading8Char">
-    <w:name w:val="Heading 8 Char"/>
-    <w:link w:val="Heading8"/>
+  <w:style w:type="character" w:customStyle="1" w:styleId="berschrift8Zchn">
+    <w:name w:val="Überschrift 8 Zchn"/>
+    <w:link w:val="berschrift8"/>
     <w:uiPriority w:val="9"/>
     <w:semiHidden/>
     <w:rsid w:val="00313D5C"/>
@@ -2729,9 +2662,9 @@
       <w:szCs w:val="18"/>
     </w:rPr>
   </w:style>
-  <w:style w:type="character" w:customStyle="1" w:styleId="Heading9Char">
-    <w:name w:val="Heading 9 Char"/>
-    <w:link w:val="Heading9"/>
+  <w:style w:type="character" w:customStyle="1" w:styleId="berschrift9Zchn">
+    <w:name w:val="Überschrift 9 Zchn"/>
+    <w:link w:val="berschrift9"/>
     <w:uiPriority w:val="9"/>
     <w:semiHidden/>
     <w:rsid w:val="00313D5C"/>
@@ -2744,10 +2677,10 @@
       <w:szCs w:val="18"/>
     </w:rPr>
   </w:style>
-  <w:style w:type="paragraph" w:styleId="Caption">
+  <w:style w:type="paragraph" w:styleId="Beschriftung">
     <w:name w:val="caption"/>
-    <w:basedOn w:val="Normal"/>
-    <w:next w:val="Normal"/>
+    <w:basedOn w:val="Standard"/>
+    <w:next w:val="Standard"/>
     <w:uiPriority w:val="35"/>
     <w:semiHidden/>
     <w:unhideWhenUsed/>
@@ -2761,11 +2694,11 @@
       <w:szCs w:val="16"/>
     </w:rPr>
   </w:style>
-  <w:style w:type="paragraph" w:styleId="Title">
+  <w:style w:type="paragraph" w:styleId="Titel">
     <w:name w:val="Title"/>
-    <w:basedOn w:val="Normal"/>
-    <w:next w:val="Normal"/>
-    <w:link w:val="TitleChar"/>
+    <w:basedOn w:val="Standard"/>
+    <w:next w:val="Standard"/>
+    <w:link w:val="TitelZchn"/>
     <w:uiPriority w:val="10"/>
     <w:qFormat/>
     <w:rsid w:val="00313D5C"/>
@@ -2781,9 +2714,9 @@
       <w:szCs w:val="52"/>
     </w:rPr>
   </w:style>
-  <w:style w:type="character" w:customStyle="1" w:styleId="TitleChar">
-    <w:name w:val="Title Char"/>
-    <w:link w:val="Title"/>
+  <w:style w:type="character" w:customStyle="1" w:styleId="TitelZchn">
+    <w:name w:val="Titel Zchn"/>
+    <w:link w:val="Titel"/>
     <w:uiPriority w:val="10"/>
     <w:rsid w:val="00313D5C"/>
     <w:rPr>
@@ -2795,11 +2728,11 @@
       <w:szCs w:val="52"/>
     </w:rPr>
   </w:style>
-  <w:style w:type="paragraph" w:styleId="Subtitle">
+  <w:style w:type="paragraph" w:styleId="Untertitel">
     <w:name w:val="Subtitle"/>
-    <w:basedOn w:val="Normal"/>
-    <w:next w:val="Normal"/>
-    <w:link w:val="SubtitleChar"/>
+    <w:basedOn w:val="Standard"/>
+    <w:next w:val="Standard"/>
+    <w:link w:val="UntertitelZchn"/>
     <w:uiPriority w:val="11"/>
     <w:qFormat/>
     <w:rsid w:val="00313D5C"/>
@@ -2814,9 +2747,9 @@
       <w:szCs w:val="21"/>
     </w:rPr>
   </w:style>
-  <w:style w:type="character" w:customStyle="1" w:styleId="SubtitleChar">
-    <w:name w:val="Subtitle Char"/>
-    <w:link w:val="Subtitle"/>
+  <w:style w:type="character" w:customStyle="1" w:styleId="UntertitelZchn">
+    <w:name w:val="Untertitel Zchn"/>
+    <w:link w:val="Untertitel"/>
     <w:uiPriority w:val="11"/>
     <w:rsid w:val="00313D5C"/>
     <w:rPr>
@@ -2827,7 +2760,7 @@
       <w:szCs w:val="21"/>
     </w:rPr>
   </w:style>
-  <w:style w:type="character" w:styleId="Strong">
+  <w:style w:type="character" w:styleId="Fett">
     <w:name w:val="Strong"/>
     <w:uiPriority w:val="22"/>
     <w:qFormat/>
@@ -2837,7 +2770,7 @@
       <w:bCs/>
     </w:rPr>
   </w:style>
-  <w:style w:type="character" w:styleId="Emphasis">
+  <w:style w:type="character" w:styleId="Hervorhebung">
     <w:name w:val="Emphasis"/>
     <w:uiPriority w:val="20"/>
     <w:qFormat/>
@@ -2848,7 +2781,7 @@
       <w:spacing w:val="5"/>
     </w:rPr>
   </w:style>
-  <w:style w:type="paragraph" w:styleId="NoSpacing">
+  <w:style w:type="paragraph" w:styleId="KeinLeerraum">
     <w:name w:val="No Spacing"/>
     <w:uiPriority w:val="1"/>
     <w:qFormat/>
@@ -2860,11 +2793,11 @@
       <w:lang w:val="de-DE" w:eastAsia="de-DE"/>
     </w:rPr>
   </w:style>
-  <w:style w:type="paragraph" w:styleId="Quote">
+  <w:style w:type="paragraph" w:styleId="Zitat">
     <w:name w:val="Quote"/>
-    <w:basedOn w:val="Normal"/>
-    <w:next w:val="Normal"/>
-    <w:link w:val="QuoteChar"/>
+    <w:basedOn w:val="Standard"/>
+    <w:next w:val="Standard"/>
+    <w:link w:val="ZitatZchn"/>
     <w:uiPriority w:val="29"/>
     <w:qFormat/>
     <w:rsid w:val="00313D5C"/>
@@ -2875,9 +2808,9 @@
       <w:szCs w:val="24"/>
     </w:rPr>
   </w:style>
-  <w:style w:type="character" w:customStyle="1" w:styleId="QuoteChar">
-    <w:name w:val="Quote Char"/>
-    <w:link w:val="Quote"/>
+  <w:style w:type="character" w:customStyle="1" w:styleId="ZitatZchn">
+    <w:name w:val="Zitat Zchn"/>
+    <w:link w:val="Zitat"/>
     <w:uiPriority w:val="29"/>
     <w:rsid w:val="00313D5C"/>
     <w:rPr>
@@ -2887,11 +2820,11 @@
       <w:szCs w:val="24"/>
     </w:rPr>
   </w:style>
-  <w:style w:type="paragraph" w:styleId="IntenseQuote">
+  <w:style w:type="paragraph" w:styleId="IntensivesZitat">
     <w:name w:val="Intense Quote"/>
-    <w:basedOn w:val="Normal"/>
-    <w:next w:val="Normal"/>
-    <w:link w:val="IntenseQuoteChar"/>
+    <w:basedOn w:val="Standard"/>
+    <w:next w:val="Standard"/>
+    <w:link w:val="IntensivesZitatZchn"/>
     <w:uiPriority w:val="30"/>
     <w:qFormat/>
     <w:rsid w:val="00313D5C"/>
@@ -2906,9 +2839,9 @@
       <w:szCs w:val="24"/>
     </w:rPr>
   </w:style>
-  <w:style w:type="character" w:customStyle="1" w:styleId="IntenseQuoteChar">
-    <w:name w:val="Intense Quote Char"/>
-    <w:link w:val="IntenseQuote"/>
+  <w:style w:type="character" w:customStyle="1" w:styleId="IntensivesZitatZchn">
+    <w:name w:val="Intensives Zitat Zchn"/>
+    <w:link w:val="IntensivesZitat"/>
     <w:uiPriority w:val="30"/>
     <w:rsid w:val="00313D5C"/>
     <w:rPr>
@@ -2917,7 +2850,7 @@
       <w:szCs w:val="24"/>
     </w:rPr>
   </w:style>
-  <w:style w:type="character" w:styleId="SubtleEmphasis">
+  <w:style w:type="character" w:styleId="SchwacheHervorhebung">
     <w:name w:val="Subtle Emphasis"/>
     <w:uiPriority w:val="19"/>
     <w:qFormat/>
@@ -2928,7 +2861,7 @@
       <w:color w:val="1F4D78"/>
     </w:rPr>
   </w:style>
-  <w:style w:type="character" w:styleId="IntenseEmphasis">
+  <w:style w:type="character" w:styleId="IntensiveHervorhebung">
     <w:name w:val="Intense Emphasis"/>
     <w:uiPriority w:val="21"/>
     <w:qFormat/>
@@ -2941,7 +2874,7 @@
       <w:spacing w:val="10"/>
     </w:rPr>
   </w:style>
-  <w:style w:type="character" w:styleId="SubtleReference">
+  <w:style w:type="character" w:styleId="SchwacherVerweis">
     <w:name w:val="Subtle Reference"/>
     <w:uiPriority w:val="31"/>
     <w:qFormat/>
@@ -2952,7 +2885,7 @@
       <w:color w:val="5B9BD5"/>
     </w:rPr>
   </w:style>
-  <w:style w:type="character" w:styleId="IntenseReference">
+  <w:style w:type="character" w:styleId="IntensiverVerweis">
     <w:name w:val="Intense Reference"/>
     <w:uiPriority w:val="32"/>
     <w:qFormat/>
@@ -2966,7 +2899,7 @@
       <w:color w:val="5B9BD5"/>
     </w:rPr>
   </w:style>
-  <w:style w:type="character" w:styleId="BookTitle">
+  <w:style w:type="character" w:styleId="Buchtitel">
     <w:name w:val="Book Title"/>
     <w:uiPriority w:val="33"/>
     <w:qFormat/>
@@ -2979,10 +2912,10 @@
       <w:spacing w:val="0"/>
     </w:rPr>
   </w:style>
-  <w:style w:type="paragraph" w:styleId="TOCHeading">
+  <w:style w:type="paragraph" w:styleId="Inhaltsverzeichnisberschrift">
     <w:name w:val="TOC Heading"/>
-    <w:basedOn w:val="Heading1"/>
-    <w:next w:val="Normal"/>
+    <w:basedOn w:val="berschrift1"/>
+    <w:next w:val="Standard"/>
     <w:uiPriority w:val="39"/>
     <w:semiHidden/>
     <w:unhideWhenUsed/>

</xml_diff>